<commit_message>
Text insertions and added assessment figures.
</commit_message>
<xml_diff>
--- a/Pacific_saury/Pacific_Saury_Species_Summary.docx
+++ b/Pacific_saury/Pacific_Saury_Species_Summary.docx
@@ -124,7 +124,7 @@
         <w:t xml:space="preserve">2023-12-16</w:t>
       </w:r>
     </w:p>
-    <w:bookmarkStart w:id="53" w:name="japanese-sardine-cololabis-saira"/>
+    <w:bookmarkStart w:id="58" w:name="japanese-sardine-cololabis-saira"/>
     <w:p>
       <w:pPr>
         <w:pStyle w:val="Heading1"/>
@@ -1262,7 +1262,7 @@
     </w:tbl>
     <w:bookmarkEnd w:id="25"/>
     <w:bookmarkEnd w:id="26"/>
-    <w:bookmarkStart w:id="28" w:name="assessment"/>
+    <w:bookmarkStart w:id="34" w:name="assessment"/>
     <w:p>
       <w:pPr>
         <w:pStyle w:val="Heading2"/>
@@ -1276,7 +1276,7 @@
         <w:pStyle w:val="FirstParagraph"/>
       </w:pPr>
       <w:r>
-        <w:t xml:space="preserve">A stock assessment for Pacific Saury is conducted annually by The NPFC’s Small Scientific Committee on Pacific Saury (SSC PS) available at:</w:t>
+        <w:t xml:space="preserve">A stock assessment for Pacific Saury is conducted annually by the NPFC’s Small Scientific Committee on Pacific Saury (SSC PS) available at:</w:t>
       </w:r>
       <w:r>
         <w:t xml:space="preserve"> </w:t>
@@ -1290,7 +1290,7 @@
         </w:r>
       </w:hyperlink>
       <w:r>
-        <w:t xml:space="preserve">. The assessment is a Bayesian state-space production model (BSSPM) and has been in use since 2019(?). The assessment is a collaborative effort among Members of the Small Scientific Committee on Pacific Saury.</w:t>
+        <w:t xml:space="preserve">. The assessment has been a collaborative effort among Members of SSC PS based on a Bayesian state-space production model (BSSPM) since 2019 (Figure 2).</w:t>
       </w:r>
     </w:p>
     <w:p>
@@ -1298,11 +1298,116 @@
         <w:pStyle w:val="BodyText"/>
       </w:pPr>
       <w:r>
-        <w:t xml:space="preserve">The total catch of Pacific saury has been in decline since approximately 2010 (Figure 2). Similarly the biomass estimated by the BSSPM stock assessment has also generally declined from its peak during the past two decades.</w:t>
-      </w:r>
-    </w:p>
-    <w:bookmarkEnd w:id="28"/>
-    <w:bookmarkStart w:id="40" w:name="data"/>
+        <w:drawing>
+          <wp:inline>
+            <wp:extent cx="2857500" cy="1359667"/>
+            <wp:effectExtent b="0" l="0" r="0" t="0"/>
+            <wp:docPr descr="Figure 2. Time series of biomass (left panel) and Kobe plot (right panel) Pacific Saury stock assessment." title="" id="29" name="Picture"/>
+            <a:graphic>
+              <a:graphicData uri="http://schemas.openxmlformats.org/drawingml/2006/picture">
+                <pic:pic>
+                  <pic:nvPicPr>
+                    <pic:cNvPr descr="Figures/Figure5.png" id="30" name="Picture"/>
+                    <pic:cNvPicPr>
+                      <a:picLocks noChangeArrowheads="1" noChangeAspect="1"/>
+                    </pic:cNvPicPr>
+                  </pic:nvPicPr>
+                  <pic:blipFill>
+                    <a:blip r:embed="rId28"/>
+                    <a:stretch>
+                      <a:fillRect/>
+                    </a:stretch>
+                  </pic:blipFill>
+                  <pic:spPr bwMode="auto">
+                    <a:xfrm>
+                      <a:off x="0" y="0"/>
+                      <a:ext cx="2857500" cy="1359667"/>
+                    </a:xfrm>
+                    <a:prstGeom prst="rect">
+                      <a:avLst/>
+                    </a:prstGeom>
+                    <a:noFill/>
+                    <a:ln w="9525">
+                      <a:noFill/>
+                      <a:headEnd/>
+                      <a:tailEnd/>
+                    </a:ln>
+                  </pic:spPr>
+                </pic:pic>
+              </a:graphicData>
+            </a:graphic>
+          </wp:inline>
+        </w:drawing>
+      </w:r>
+      <w:r>
+        <w:drawing>
+          <wp:inline>
+            <wp:extent cx="2857500" cy="3047255"/>
+            <wp:effectExtent b="0" l="0" r="0" t="0"/>
+            <wp:docPr descr="Figure 2. Time series of biomass (left panel) and Kobe plot (right panel) Pacific Saury stock assessment." title="" id="32" name="Picture"/>
+            <a:graphic>
+              <a:graphicData uri="http://schemas.openxmlformats.org/drawingml/2006/picture">
+                <pic:pic>
+                  <pic:nvPicPr>
+                    <pic:cNvPr descr="Figures/Figure6.png" id="33" name="Picture"/>
+                    <pic:cNvPicPr>
+                      <a:picLocks noChangeArrowheads="1" noChangeAspect="1"/>
+                    </pic:cNvPicPr>
+                  </pic:nvPicPr>
+                  <pic:blipFill>
+                    <a:blip r:embed="rId31"/>
+                    <a:stretch>
+                      <a:fillRect/>
+                    </a:stretch>
+                  </pic:blipFill>
+                  <pic:spPr bwMode="auto">
+                    <a:xfrm>
+                      <a:off x="0" y="0"/>
+                      <a:ext cx="2857500" cy="3047255"/>
+                    </a:xfrm>
+                    <a:prstGeom prst="rect">
+                      <a:avLst/>
+                    </a:prstGeom>
+                    <a:noFill/>
+                    <a:ln w="9525">
+                      <a:noFill/>
+                      <a:headEnd/>
+                      <a:tailEnd/>
+                    </a:ln>
+                  </pic:spPr>
+                </pic:pic>
+              </a:graphicData>
+            </a:graphic>
+          </wp:inline>
+        </w:drawing>
+      </w:r>
+      <w:r>
+        <w:t xml:space="preserve"> </w:t>
+      </w:r>
+      <w:r>
+        <w:rPr>
+          <w:iCs/>
+          <w:i/>
+        </w:rPr>
+        <w:t xml:space="preserve">Figure 2. Time series of biomass (left panel) and Kobe plot (right panel) Pacific Saury stock assessment.</w:t>
+      </w:r>
+      <w:r>
+        <w:t xml:space="preserve"> </w:t>
+      </w:r>
+      <w:r>
+        <w:t xml:space="preserve"> </w:t>
+      </w:r>
+    </w:p>
+    <w:p>
+      <w:pPr>
+        <w:pStyle w:val="BodyText"/>
+      </w:pPr>
+      <w:r>
+        <w:t xml:space="preserve">The total catch of Pacific saury has been in decline since approximately 2010 (Figure 3). Similarly the biomass estimated by the BSSPM stock assessment has also generally declined from its peak during the past two decades.</w:t>
+      </w:r>
+    </w:p>
+    <w:bookmarkEnd w:id="34"/>
+    <w:bookmarkStart w:id="46" w:name="data"/>
     <w:p>
       <w:pPr>
         <w:pStyle w:val="Heading2"/>
@@ -1311,7 +1416,7 @@
         <w:t xml:space="preserve">Data</w:t>
       </w:r>
     </w:p>
-    <w:bookmarkStart w:id="29" w:name="surveys"/>
+    <w:bookmarkStart w:id="35" w:name="surveys"/>
     <w:p>
       <w:pPr>
         <w:pStyle w:val="Heading3"/>
@@ -1325,65 +1430,46 @@
         <w:pStyle w:val="FirstParagraph"/>
       </w:pPr>
       <w:r>
-        <w:t xml:space="preserve">Japan conducts three surveys that estimate recruitment for a number of pelagic species, including Pacific Saury (Table 2). The surveys target pre-recruits and juveniles to determine an index of recruitment. Surveys are conducted in spring (1995-2020), summer (2001-2020) and fall (2005-2020) at 30-80 stations per year. The survey protocol can be found at</w:t>
+        <w:t xml:space="preserve">Since 2003, Japan has been conducting a biomass survey covering a wide area of the NPFC Convention area with several research vessels before its main fishing season. The main purpose of the surveys is to understand the distribution and abundance of Pacific saury and to develop abundance indices for use in stock assessments. Fish sampling also contributes to the understanding of length composition and its inter-annual change.</w:t>
+      </w:r>
+    </w:p>
+    <w:bookmarkEnd w:id="35"/>
+    <w:bookmarkStart w:id="44" w:name="fishery"/>
+    <w:p>
+      <w:pPr>
+        <w:pStyle w:val="Heading3"/>
+      </w:pPr>
+      <w:r>
+        <w:t xml:space="preserve">Fishery</w:t>
+      </w:r>
+    </w:p>
+    <w:p>
+      <w:pPr>
+        <w:pStyle w:val="FirstParagraph"/>
+      </w:pPr>
+      <w:r>
+        <w:t xml:space="preserve">The fishing grounds are west of 180o E but differ among Members who fish for Pacific saury: China, Japan, Korea, Russia, Chinese Taipei, and Vanuatu. The stick-held dip net gear has become the dominant fishing technique to catch Pacific saury in the northwest Pacific Ocean. Near the coast Japan also catches Pacific Saury with setnet gear. The fishing is mainly carried out from June-November with peaks typically in the late summer or fall. Other NPFC Members (Canada and USA) do not target Pacific saury.</w:t>
+      </w:r>
+    </w:p>
+    <w:p>
+      <w:pPr>
+        <w:pStyle w:val="BodyText"/>
+      </w:pPr>
+      <w:r>
+        <w:t xml:space="preserve">Standardized catch per unit effort (CPUE) is calculated by all Members participating in the Pacific saury fishery and a joint standardized CPUE is calculated across all Member each year and utilized in the assessment (Hsu et al. 2023).</w:t>
+      </w:r>
+    </w:p>
+    <w:p>
+      <w:pPr>
+        <w:pStyle w:val="BodyText"/>
+      </w:pPr>
+      <w:r>
+        <w:t xml:space="preserve">Updated data on Pacific saury catches in the northwestern Pacific Ocean from 1995 are available on the NPFC website:</w:t>
       </w:r>
       <w:r>
         <w:t xml:space="preserve"> </w:t>
       </w:r>
-      <w:r>
-        <w:t xml:space="preserve">(Oozeki et al. 2007)</w:t>
-      </w:r>
-      <w:r>
-        <w:t xml:space="preserve">. Russia has conducted a summertime acoustic-trawl survey since 2010 that examines mid-water and upper epipelagic species including Pacific Saury. The spring biomass survey conducted by Japan is the primary fisheries independent index of abundance for the species used in the stock assessment (</w:t>
-      </w:r>
-      <w:r>
-        <w:rPr>
-          <w:bCs/>
-          <w:b/>
-        </w:rPr>
-        <w:t xml:space="preserve">reference for survey?</w:t>
-      </w:r>
-      <w:r>
-        <w:t xml:space="preserve">)</w:t>
-      </w:r>
-    </w:p>
-    <w:bookmarkEnd w:id="29"/>
-    <w:bookmarkStart w:id="38" w:name="fishery"/>
-    <w:p>
-      <w:pPr>
-        <w:pStyle w:val="Heading3"/>
-      </w:pPr>
-      <w:r>
-        <w:t xml:space="preserve">Fishery</w:t>
-      </w:r>
-    </w:p>
-    <w:p>
-      <w:pPr>
-        <w:pStyle w:val="FirstParagraph"/>
-      </w:pPr>
-      <w:r>
-        <w:t xml:space="preserve">The fishing grounds are west of 180o E but differ among Members who fish for Pacific saury: China, Japan, Korea, Russia, Chinese Taipei, and Vanuatu. The stick-held dip net gear has become the dominant fishing technique to catch Pacific saury in the northwest Pacific Ocean. Near the coast Japan also catches Pacific Saury with setnet gear. The fishing is mainly carried out from June-November with peaks typically in the late summer or fall. Other NPFC Members (Canada and USA) do not target Pacific saury.</w:t>
-      </w:r>
-    </w:p>
-    <w:p>
-      <w:pPr>
-        <w:pStyle w:val="BodyText"/>
-      </w:pPr>
-      <w:r>
-        <w:t xml:space="preserve">Standardized catch per unit effort (CPUE) is calculated by all Members participating in the Pacific saury fishery and a joint standardized CPUE is calculated across all Member each year and utilized in the assessment (Hsu et al. ????).</w:t>
-      </w:r>
-    </w:p>
-    <w:p>
-      <w:pPr>
-        <w:pStyle w:val="BodyText"/>
-      </w:pPr>
-      <w:r>
-        <w:t xml:space="preserve">Updated data on Pacific saury catches in the northwestern Pacific Ocean from 1995 are available on the NPFC website:</w:t>
-      </w:r>
-      <w:r>
-        <w:t xml:space="preserve"> </w:t>
-      </w:r>
-      <w:hyperlink r:id="rId30">
+      <w:hyperlink r:id="rId36">
         <w:r>
           <w:rPr>
             <w:rStyle w:val="Hyperlink"/>
@@ -1397,7 +1483,7 @@
       <w:r>
         <w:t xml:space="preserve"> </w:t>
       </w:r>
-      <w:hyperlink r:id="rId31">
+      <w:hyperlink r:id="rId37">
         <w:r>
           <w:rPr>
             <w:rStyle w:val="Hyperlink"/>
@@ -1430,18 +1516,18 @@
           <wp:inline>
             <wp:extent cx="5334000" cy="3556000"/>
             <wp:effectExtent b="0" l="0" r="0" t="0"/>
-            <wp:docPr descr="Figure 2. Historical catch of Pacific Saury." title="" id="33" name="Picture"/>
+            <wp:docPr descr="Figure 3. Historical catch of Pacific Saury." title="" id="39" name="Picture"/>
             <a:graphic>
               <a:graphicData uri="http://schemas.openxmlformats.org/drawingml/2006/picture">
                 <pic:pic>
                   <pic:nvPicPr>
-                    <pic:cNvPr descr="Figures/Figure3.png" id="34" name="Picture"/>
+                    <pic:cNvPr descr="Figures/Figure3.png" id="40" name="Picture"/>
                     <pic:cNvPicPr>
                       <a:picLocks noChangeArrowheads="1" noChangeAspect="1"/>
                     </pic:cNvPicPr>
                   </pic:nvPicPr>
                   <pic:blipFill>
-                    <a:blip r:embed="rId32"/>
+                    <a:blip r:embed="rId38"/>
                     <a:stretch>
                       <a:fillRect/>
                     </a:stretch>
@@ -1473,7 +1559,7 @@
         <w:pStyle w:val="ImageCaption"/>
       </w:pPr>
       <w:r>
-        <w:t xml:space="preserve">Figure 2. Historical catch of Pacific Saury.</w:t>
+        <w:t xml:space="preserve">Figure 3. Historical catch of Pacific Saury.</w:t>
       </w:r>
     </w:p>
     <w:p>
@@ -1485,18 +1571,18 @@
           <wp:inline>
             <wp:extent cx="5334000" cy="3556000"/>
             <wp:effectExtent b="0" l="0" r="0" t="0"/>
-            <wp:docPr descr="Figure 3. Historical fishing effort for Pacific saury." title="" id="36" name="Picture"/>
+            <wp:docPr descr="Figure 4. Historical fishing effort for Pacific saury." title="" id="42" name="Picture"/>
             <a:graphic>
               <a:graphicData uri="http://schemas.openxmlformats.org/drawingml/2006/picture">
                 <pic:pic>
                   <pic:nvPicPr>
-                    <pic:cNvPr descr="Figures/Figure4.png" id="37" name="Picture"/>
+                    <pic:cNvPr descr="Figures/Figure4.png" id="43" name="Picture"/>
                     <pic:cNvPicPr>
                       <a:picLocks noChangeArrowheads="1" noChangeAspect="1"/>
                     </pic:cNvPicPr>
                   </pic:nvPicPr>
                   <pic:blipFill>
-                    <a:blip r:embed="rId35"/>
+                    <a:blip r:embed="rId41"/>
                     <a:stretch>
                       <a:fillRect/>
                     </a:stretch>
@@ -1528,11 +1614,11 @@
         <w:pStyle w:val="ImageCaption"/>
       </w:pPr>
       <w:r>
-        <w:t xml:space="preserve">Figure 3. Historical fishing effort for Pacific saury.</w:t>
-      </w:r>
-    </w:p>
-    <w:bookmarkEnd w:id="38"/>
-    <w:bookmarkStart w:id="39" w:name="biological-collections"/>
+        <w:t xml:space="preserve">Figure 4. Historical fishing effort for Pacific saury.</w:t>
+      </w:r>
+    </w:p>
+    <w:bookmarkEnd w:id="44"/>
+    <w:bookmarkStart w:id="45" w:name="biological-collections"/>
     <w:p>
       <w:pPr>
         <w:pStyle w:val="Heading3"/>
@@ -3223,7 +3309,7 @@
       </w:tr>
       <w:tr>
         <w:trPr>
-          <w:trHeight w:val="596" w:hRule="auto"/>
+          <w:trHeight w:val="598" w:hRule="auto"/>
         </w:trPr>
         body 9
         <w:tc>
@@ -3310,7 +3396,7 @@
                 <w:szCs w:val="20"/>
                 <w:color w:val="000000"/>
               </w:rPr>
-              <w:t xml:space="preserve">Japan</w:t>
+              <w:t xml:space="preserve">All Members</w:t>
             </w:r>
           </w:p>
         </w:tc>
@@ -3398,7 +3484,7 @@
                 <w:szCs w:val="20"/>
                 <w:color w:val="000000"/>
               </w:rPr>
-              <w:t xml:space="preserve">Fishery-independent biomass survey</w:t>
+              <w:t xml:space="preserve">Fishery-independent biomass survey (Japan), fishery data</w:t>
             </w:r>
           </w:p>
         </w:tc>
@@ -3674,7 +3760,7 @@
                 <w:szCs w:val="20"/>
                 <w:color w:val="000000"/>
               </w:rPr>
-              <w:t xml:space="preserve"/>
+              <w:t xml:space="preserve">Japan</w:t>
             </w:r>
           </w:p>
         </w:tc>
@@ -3762,7 +3848,7 @@
                 <w:szCs w:val="20"/>
                 <w:color w:val="000000"/>
               </w:rPr>
-              <w:t xml:space="preserve"/>
+              <w:t xml:space="preserve">Fishery-independent biomass survey</w:t>
             </w:r>
           </w:p>
         </w:tc>
@@ -3950,9 +4036,9 @@
         </w:tc>
       </w:tr>
     </w:tbl>
-    <w:bookmarkEnd w:id="39"/>
-    <w:bookmarkEnd w:id="40"/>
-    <w:bookmarkStart w:id="41" w:name="special-comments"/>
+    <w:bookmarkEnd w:id="45"/>
+    <w:bookmarkEnd w:id="46"/>
+    <w:bookmarkStart w:id="47" w:name="special-comments"/>
     <w:p>
       <w:pPr>
         <w:pStyle w:val="Heading2"/>
@@ -3969,8 +4055,8 @@
         <w:t xml:space="preserve">None</w:t>
       </w:r>
     </w:p>
-    <w:bookmarkEnd w:id="41"/>
-    <w:bookmarkStart w:id="47" w:name="biological-information"/>
+    <w:bookmarkEnd w:id="47"/>
+    <w:bookmarkStart w:id="53" w:name="biological-information"/>
     <w:p>
       <w:pPr>
         <w:pStyle w:val="Heading2"/>
@@ -3979,7 +4065,7 @@
         <w:t xml:space="preserve">Biological Information</w:t>
       </w:r>
     </w:p>
-    <w:bookmarkStart w:id="42" w:name="distribution"/>
+    <w:bookmarkStart w:id="48" w:name="distribution"/>
     <w:p>
       <w:pPr>
         <w:pStyle w:val="Heading3"/>
@@ -3996,8 +4082,8 @@
         <w:t xml:space="preserve">Pacific saury (Cololabis saira Brevoort, 1856) has a wide distribution extending in the subarctic and subtropical North Pacific Ocean from inshore waters of Japan and the Kuril Islands to eastward to the Gulf of Alaska and southward to Mexico. Pacific saury is a commercially important fish in the western North Pacific Ocean (Parin 1968; Hubbs and Wisner 1980). In recent years, the age-0 fish have mainly been distributed in the eastern region east of 170°E in June and July.</w:t>
       </w:r>
     </w:p>
-    <w:bookmarkEnd w:id="42"/>
-    <w:bookmarkStart w:id="46" w:name="life-history"/>
+    <w:bookmarkEnd w:id="48"/>
+    <w:bookmarkStart w:id="52" w:name="life-history"/>
     <w:p>
       <w:pPr>
         <w:pStyle w:val="Heading3"/>
@@ -4053,18 +4139,18 @@
           <wp:inline>
             <wp:extent cx="5334000" cy="3000375"/>
             <wp:effectExtent b="0" l="0" r="0" t="0"/>
-            <wp:docPr descr="Figure 4. Map of distribution of Sardine species in the North Pacific." title="" id="44" name="Picture"/>
+            <wp:docPr descr="Figure 6. Map of distribution of Pacific saury in the North Pacific." title="" id="50" name="Picture"/>
             <a:graphic>
               <a:graphicData uri="http://schemas.openxmlformats.org/drawingml/2006/picture">
                 <pic:pic>
                   <pic:nvPicPr>
-                    <pic:cNvPr descr="Figures/distributionmap.jpg" id="45" name="Picture"/>
+                    <pic:cNvPr descr="Figures/distributionmap.jpg" id="51" name="Picture"/>
                     <pic:cNvPicPr>
                       <a:picLocks noChangeArrowheads="1" noChangeAspect="1"/>
                     </pic:cNvPicPr>
                   </pic:nvPicPr>
                   <pic:blipFill>
-                    <a:blip r:embed="rId43"/>
+                    <a:blip r:embed="rId49"/>
                     <a:stretch>
                       <a:fillRect/>
                     </a:stretch>
@@ -4096,12 +4182,12 @@
         <w:pStyle w:val="ImageCaption"/>
       </w:pPr>
       <w:r>
-        <w:t xml:space="preserve">Figure 4. Map of distribution of Sardine species in the North Pacific.</w:t>
-      </w:r>
-    </w:p>
-    <w:bookmarkEnd w:id="46"/>
-    <w:bookmarkEnd w:id="47"/>
-    <w:bookmarkStart w:id="52" w:name="literature-cited"/>
+        <w:t xml:space="preserve">Figure 6. Map of distribution of Pacific saury in the North Pacific.</w:t>
+      </w:r>
+    </w:p>
+    <w:bookmarkEnd w:id="52"/>
+    <w:bookmarkEnd w:id="53"/>
+    <w:bookmarkStart w:id="57" w:name="literature-cited"/>
     <w:p>
       <w:pPr>
         <w:pStyle w:val="Heading2"/>
@@ -4292,8 +4378,8 @@
         <w:t xml:space="preserve">Watanabe Y., Lo N.C.H. 1989. Larval production and mortality of Pacific saury, Cololabis saira, in the northwestern Pacific Ocean. Fish Bull US 87: 601–613.</w:t>
       </w:r>
     </w:p>
-    <w:bookmarkStart w:id="51" w:name="refs"/>
-    <w:bookmarkStart w:id="49" w:name="ref-Karthik2013"/>
+    <w:bookmarkStart w:id="56" w:name="refs"/>
+    <w:bookmarkStart w:id="55" w:name="ref-Karthik2013"/>
     <w:p>
       <w:pPr>
         <w:pStyle w:val="Bibliography"/>
@@ -4313,7 +4399,7 @@
       <w:r>
         <w:t xml:space="preserve"> </w:t>
       </w:r>
-      <w:hyperlink r:id="rId48">
+      <w:hyperlink r:id="rId54">
         <w:r>
           <w:rPr>
             <w:rStyle w:val="Hyperlink"/>
@@ -4325,42 +4411,10 @@
         <w:t xml:space="preserve">.</w:t>
       </w:r>
     </w:p>
-    <w:bookmarkEnd w:id="49"/>
-    <w:bookmarkStart w:id="50" w:name="ref-Oozeki2007"/>
-    <w:p>
-      <w:pPr>
-        <w:pStyle w:val="Bibliography"/>
-      </w:pPr>
-      <w:r>
-        <w:t xml:space="preserve">Oozeki, Yoshioki, Akinori Takasuka, Hiroshi Kubota, and Manuel Barange. 2007.</w:t>
-      </w:r>
-      <w:r>
-        <w:t xml:space="preserve"> </w:t>
-      </w:r>
-      <w:r>
-        <w:t xml:space="preserve">“Characterizing Spawning Habitats of Japanese Sardine (Sardinops Melanostictus), Japanese Anchovy (Engraulis Japonicus), and Pacific Round Herring (Etrumeus Teres) in the Northwestern Pacific.”</w:t>
-      </w:r>
-      <w:r>
-        <w:t xml:space="preserve"> </w:t>
-      </w:r>
-      <w:r>
-        <w:rPr>
-          <w:iCs/>
-          <w:i/>
-        </w:rPr>
-        <w:t xml:space="preserve">CalCOFI Rep.</w:t>
-      </w:r>
-      <w:r>
-        <w:t xml:space="preserve"> </w:t>
-      </w:r>
-      <w:r>
-        <w:t xml:space="preserve">48 (December).</w:t>
-      </w:r>
-    </w:p>
-    <w:bookmarkEnd w:id="50"/>
-    <w:bookmarkEnd w:id="51"/>
-    <w:bookmarkEnd w:id="52"/>
-    <w:bookmarkEnd w:id="53"/>
+    <w:bookmarkEnd w:id="55"/>
+    <w:bookmarkEnd w:id="56"/>
+    <w:bookmarkEnd w:id="57"/>
+    <w:bookmarkEnd w:id="58"/>
     <w:sectPr/>
   </w:body>
 </w:document>

</xml_diff>